<commit_message>
Into the Breach date update
changed from Oct to Jan
</commit_message>
<xml_diff>
--- a/docs/into-the-breach-flyer2.docx
+++ b/docs/into-the-breach-flyer2.docx
@@ -144,7 +144,16 @@
         <w:t xml:space="preserve"> session. </w:t>
       </w:r>
       <w:r>
-        <w:t>Tues 19 Oct 7 PM</w:t>
+        <w:t>Wed</w:t>
+      </w:r>
+      <w:r>
+        <w:t xml:space="preserve"> 19 </w:t>
+      </w:r>
+      <w:r>
+        <w:t>Jan</w:t>
+      </w:r>
+      <w:r>
+        <w:t xml:space="preserve"> 7 PM</w:t>
       </w:r>
       <w:r>
         <w:t>.</w:t>
@@ -248,169 +257,82 @@
           <w:b/>
           <w:bCs/>
         </w:rPr>
-        <w:t>Enroll by 18 Oct:</w:t>
+        <w:t xml:space="preserve">Enroll by 18 </w:t>
+      </w:r>
+      <w:r>
+        <w:rPr>
+          <w:b/>
+          <w:bCs/>
+        </w:rPr>
+        <w:t>Jan</w:t>
+      </w:r>
+      <w:r>
+        <w:rPr>
+          <w:b/>
+          <w:bCs/>
+        </w:rPr>
+        <w:t>:</w:t>
+      </w:r>
+      <w:r>
+        <w:t xml:space="preserve"> Contacting Paul Coulter, text/phone 613-331-5260 or pcoulter45@hotmail.com </w:t>
+      </w:r>
+    </w:p>
+    <w:p>
+      <w:pPr>
+        <w:rPr>
+          <w:b/>
+          <w:bCs/>
+        </w:rPr>
+      </w:pPr>
+      <w:r>
+        <w:rPr>
+          <w:b/>
+          <w:bCs/>
+        </w:rPr>
+        <w:t>Further Details on Into the Breach?</w:t>
+      </w:r>
+    </w:p>
+    <w:p>
+      <w:pPr>
+        <w:rPr>
+          <w:rFonts w:cstheme="minorHAnsi"/>
+        </w:rPr>
+      </w:pPr>
+      <w:r>
+        <w:t>A Man Who Can Stand in the Breach – Adult men of the parish are invited to attend the first of</w:t>
       </w:r>
       <w:r>
         <w:t xml:space="preserve"> </w:t>
       </w:r>
       <w:r>
-        <w:t>Contact</w:t>
-      </w:r>
-      <w:r>
-        <w:t>ing</w:t>
-      </w:r>
-      <w:r>
-        <w:t xml:space="preserve"> Paul Coulter, text/phone 613-331-5260 or pcoulter45@hotmail</w:t>
-      </w:r>
-      <w:r>
+        <w:t>one hour session</w:t>
+      </w:r>
+      <w:r>
+        <w:t xml:space="preserve">s. </w:t>
+      </w:r>
+      <w:r>
+        <w:t xml:space="preserve"> </w:t>
+      </w:r>
+      <w:r>
+        <w:t xml:space="preserve">On the third Tuesday of each subsequent months the following </w:t>
+      </w:r>
+      <w:r>
+        <w:t xml:space="preserve">additional </w:t>
+      </w:r>
+      <w:r>
+        <w:t xml:space="preserve">sessions will take place: </w:t>
+      </w:r>
+      <w:r>
+        <w:rPr>
+          <w:rFonts w:cstheme="minorHAnsi"/>
+        </w:rPr>
+        <w:t>Brotherhood, Leadership, Fatherhood, Family Life and Prayer</w:t>
+      </w:r>
+      <w:r>
+        <w:rPr>
+          <w:rFonts w:cstheme="minorHAnsi"/>
+        </w:rPr>
         <w:t>.</w:t>
-      </w:r>
-      <w:r>
-        <w:t xml:space="preserve">com </w:t>
-      </w:r>
-    </w:p>
-    <w:p>
-      <w:pPr>
-        <w:rPr>
-          <w:b/>
-          <w:bCs/>
-        </w:rPr>
-      </w:pPr>
-      <w:r>
-        <w:rPr>
-          <w:b/>
-          <w:bCs/>
-        </w:rPr>
-        <w:t>Further Details on Into the Breach?</w:t>
-      </w:r>
-    </w:p>
-    <w:p>
-      <w:pPr>
-        <w:rPr>
-          <w:rFonts w:cstheme="minorHAnsi"/>
-        </w:rPr>
-      </w:pPr>
-      <w:r>
-        <w:t xml:space="preserve">A Man Who Can Stand in the Breach – Adult men of the parish are invited to attend the </w:t>
-      </w:r>
-      <w:proofErr w:type="gramStart"/>
-      <w:r>
-        <w:t>first of</w:t>
-      </w:r>
-      <w:r>
-        <w:t xml:space="preserve"> </w:t>
-      </w:r>
-      <w:r>
-        <w:t>one hour</w:t>
-      </w:r>
-      <w:proofErr w:type="gramEnd"/>
-      <w:r>
-        <w:t xml:space="preserve"> session</w:t>
-      </w:r>
-      <w:r>
-        <w:t xml:space="preserve">s. </w:t>
-      </w:r>
-      <w:r>
-        <w:t xml:space="preserve"> </w:t>
-      </w:r>
-      <w:r>
-        <w:t xml:space="preserve">On the third Tuesday of each subsequent months the following </w:t>
-      </w:r>
-      <w:r>
-        <w:t xml:space="preserve">additional </w:t>
-      </w:r>
-      <w:r>
-        <w:t xml:space="preserve">sessions will take place: </w:t>
-      </w:r>
-      <w:r>
-        <w:rPr>
-          <w:rFonts w:cstheme="minorHAnsi"/>
-        </w:rPr>
-        <w:t>Brotherhood</w:t>
-      </w:r>
-      <w:r>
-        <w:rPr>
-          <w:rFonts w:cstheme="minorHAnsi"/>
-        </w:rPr>
-        <w:t xml:space="preserve"> </w:t>
-      </w:r>
-      <w:r>
-        <w:rPr>
-          <w:rFonts w:cstheme="minorHAnsi"/>
-        </w:rPr>
-        <w:t>(</w:t>
-      </w:r>
-      <w:r>
-        <w:rPr>
-          <w:rFonts w:cstheme="minorHAnsi"/>
-        </w:rPr>
-        <w:t xml:space="preserve">16 </w:t>
-      </w:r>
-      <w:r>
-        <w:rPr>
-          <w:rFonts w:cstheme="minorHAnsi"/>
-        </w:rPr>
-        <w:t>Nov), Leadership (</w:t>
-      </w:r>
-      <w:r>
-        <w:rPr>
-          <w:rFonts w:cstheme="minorHAnsi"/>
-        </w:rPr>
-        <w:t xml:space="preserve">18 </w:t>
-      </w:r>
-      <w:r>
-        <w:rPr>
-          <w:rFonts w:cstheme="minorHAnsi"/>
-        </w:rPr>
-        <w:t>Jan), Fatherhood (</w:t>
-      </w:r>
-      <w:r>
-        <w:rPr>
-          <w:rFonts w:cstheme="minorHAnsi"/>
-        </w:rPr>
-        <w:t xml:space="preserve">15 </w:t>
-      </w:r>
-      <w:r>
-        <w:rPr>
-          <w:rFonts w:cstheme="minorHAnsi"/>
-        </w:rPr>
-        <w:t>Feb), Family Life</w:t>
-      </w:r>
-      <w:r>
-        <w:rPr>
-          <w:rFonts w:cstheme="minorHAnsi"/>
-        </w:rPr>
-        <w:t xml:space="preserve"> </w:t>
-      </w:r>
-      <w:r>
-        <w:rPr>
-          <w:rFonts w:cstheme="minorHAnsi"/>
-        </w:rPr>
-        <w:t>(</w:t>
-      </w:r>
-      <w:r>
-        <w:rPr>
-          <w:rFonts w:cstheme="minorHAnsi"/>
-        </w:rPr>
-        <w:t xml:space="preserve">15 </w:t>
-      </w:r>
-      <w:r>
-        <w:rPr>
-          <w:rFonts w:cstheme="minorHAnsi"/>
-        </w:rPr>
-        <w:t>Mar) and Prayer (</w:t>
-      </w:r>
-      <w:r>
-        <w:rPr>
-          <w:rFonts w:cstheme="minorHAnsi"/>
-        </w:rPr>
-        <w:t xml:space="preserve">19 </w:t>
-      </w:r>
-      <w:r>
-        <w:rPr>
-          <w:rFonts w:cstheme="minorHAnsi"/>
-        </w:rPr>
-        <w:t>Apr).</w:t>
       </w:r>
     </w:p>
     <w:p>

</xml_diff>